<commit_message>
Added label file creation to menu + added mongoexport command to program files
</commit_message>
<xml_diff>
--- a/select-sounds-program/src/data/labels_template.docx
+++ b/select-sounds-program/src/data/labels_template.docx
@@ -455,8 +455,6 @@
             </w:r>
           </w:p>
         </w:tc>
-        <w:bookmarkStart w:id="0" w:name="_GoBack"/>
-        <w:bookmarkEnd w:id="0"/>
       </w:tr>
       <w:tr>
         <w:tblPrEx>
@@ -51326,6 +51324,8 @@
               </w:rPr>
               <w:t xml:space="preserve"> </w:t>
             </w:r>
+            <w:bookmarkStart w:id="0" w:name="_GoBack"/>
+            <w:bookmarkEnd w:id="0"/>
           </w:p>
           <w:p>
             <w:pPr>
@@ -54572,6 +54572,2766 @@
         <w:tc>
           <w:tcPr>
             <w:tcW w:w="1667" w:type="pct"/>
+          </w:tcPr>
+          <w:p>
+            <w:pPr>
+              <w:ind w:right="128"/>
+              <w:rPr>
+                <w:rFonts w:ascii="Arial" w:hAnsi="Arial"/>
+                <w:sz w:val="16"/>
+              </w:rPr>
+            </w:pPr>
+            <w:r>
+              <w:rPr>
+                <w:rFonts w:ascii="Arial" w:hAnsi="Arial"/>
+                <w:b/>
+                <w:sz w:val="16"/>
+              </w:rPr>
+              <w:t xml:space="preserve">Album: </w:t>
+            </w:r>
+          </w:p>
+          <w:p>
+            <w:pPr>
+              <w:ind w:right="108"/>
+              <w:rPr>
+                <w:rFonts w:ascii="Arial" w:hAnsi="Arial"/>
+                <w:b/>
+                <w:sz w:val="16"/>
+              </w:rPr>
+            </w:pPr>
+            <w:r>
+              <w:rPr>
+                <w:rFonts w:ascii="Arial" w:hAnsi="Arial"/>
+                <w:b/>
+                <w:sz w:val="16"/>
+              </w:rPr>
+              <w:t>Artist:</w:t>
+            </w:r>
+          </w:p>
+          <w:p>
+            <w:pPr>
+              <w:ind w:right="108"/>
+              <w:rPr>
+                <w:rFonts w:ascii="Arial" w:hAnsi="Arial"/>
+                <w:b/>
+                <w:sz w:val="16"/>
+              </w:rPr>
+            </w:pPr>
+            <w:r>
+              <w:rPr>
+                <w:rFonts w:ascii="Arial" w:hAnsi="Arial"/>
+                <w:b/>
+                <w:sz w:val="16"/>
+              </w:rPr>
+              <w:t>Label:</w:t>
+            </w:r>
+          </w:p>
+          <w:p>
+            <w:pPr>
+              <w:ind w:right="108"/>
+              <w:rPr>
+                <w:rFonts w:ascii="Arial" w:hAnsi="Arial"/>
+                <w:b/>
+                <w:sz w:val="16"/>
+              </w:rPr>
+            </w:pPr>
+            <w:r>
+              <w:rPr>
+                <w:rFonts w:ascii="Arial" w:hAnsi="Arial"/>
+                <w:b/>
+                <w:sz w:val="16"/>
+              </w:rPr>
+              <w:t>Country:</w:t>
+            </w:r>
+            <w:r>
+              <w:rPr>
+                <w:rFonts w:ascii="Arial" w:hAnsi="Arial"/>
+                <w:b/>
+                <w:sz w:val="16"/>
+              </w:rPr>
+              <w:t xml:space="preserve"> </w:t>
+            </w:r>
+          </w:p>
+          <w:p>
+            <w:pPr>
+              <w:ind w:right="108"/>
+              <w:rPr>
+                <w:rFonts w:ascii="Arial" w:hAnsi="Arial"/>
+                <w:b/>
+                <w:sz w:val="16"/>
+              </w:rPr>
+            </w:pPr>
+            <w:r>
+              <w:rPr>
+                <w:rFonts w:ascii="Arial" w:hAnsi="Arial"/>
+                <w:b/>
+                <w:sz w:val="16"/>
+              </w:rPr>
+              <w:t>Release date:</w:t>
+            </w:r>
+          </w:p>
+          <w:p>
+            <w:pPr>
+              <w:ind w:right="108"/>
+              <w:rPr>
+                <w:rFonts w:ascii="Arial" w:hAnsi="Arial"/>
+                <w:b/>
+                <w:sz w:val="16"/>
+              </w:rPr>
+            </w:pPr>
+            <w:r>
+              <w:rPr>
+                <w:rFonts w:ascii="Arial" w:hAnsi="Arial"/>
+                <w:b/>
+                <w:sz w:val="16"/>
+              </w:rPr>
+              <w:t>Speed:</w:t>
+            </w:r>
+          </w:p>
+          <w:p>
+            <w:pPr>
+              <w:rPr>
+                <w:rFonts w:ascii="Arial" w:hAnsi="Arial"/>
+                <w:b/>
+                <w:sz w:val="16"/>
+              </w:rPr>
+            </w:pPr>
+          </w:p>
+          <w:p>
+            <w:r>
+              <w:rPr>
+                <w:rFonts w:ascii="Arial" w:hAnsi="Arial"/>
+                <w:b/>
+                <w:sz w:val="16"/>
+              </w:rPr>
+              <w:t>Tracklist:</w:t>
+            </w:r>
+          </w:p>
+        </w:tc>
+      </w:tr>
+      <w:tr>
+        <w:tblPrEx>
+          <w:tblBorders>
+            <w:top w:val="single" w:sz="4" w:space="0" w:color="auto"/>
+            <w:left w:val="single" w:sz="4" w:space="0" w:color="auto"/>
+            <w:bottom w:val="single" w:sz="4" w:space="0" w:color="auto"/>
+            <w:right w:val="single" w:sz="4" w:space="0" w:color="auto"/>
+            <w:insideH w:val="single" w:sz="4" w:space="0" w:color="auto"/>
+            <w:insideV w:val="single" w:sz="4" w:space="0" w:color="auto"/>
+          </w:tblBorders>
+          <w:tblLook w:val="04A0" w:firstRow="1" w:lastRow="0" w:firstColumn="1" w:lastColumn="0" w:noHBand="0" w:noVBand="1"/>
+        </w:tblPrEx>
+        <w:trPr>
+          <w:trHeight w:val="2552"/>
+        </w:trPr>
+        <w:tc>
+          <w:tcPr>
+            <w:tcW w:w="1666" w:type="pct"/>
+            <w:tcBorders>
+              <w:top w:val="nil"/>
+              <w:left w:val="nil"/>
+              <w:bottom w:val="nil"/>
+              <w:right w:val="nil"/>
+            </w:tcBorders>
+          </w:tcPr>
+          <w:p>
+            <w:pPr>
+              <w:ind w:right="128"/>
+              <w:rPr>
+                <w:rFonts w:ascii="Arial" w:hAnsi="Arial"/>
+                <w:sz w:val="16"/>
+              </w:rPr>
+            </w:pPr>
+            <w:r>
+              <w:rPr>
+                <w:rFonts w:ascii="Arial" w:hAnsi="Arial"/>
+                <w:b/>
+                <w:sz w:val="16"/>
+              </w:rPr>
+              <w:t xml:space="preserve">Album: </w:t>
+            </w:r>
+          </w:p>
+          <w:p>
+            <w:pPr>
+              <w:ind w:right="108"/>
+              <w:rPr>
+                <w:rFonts w:ascii="Arial" w:hAnsi="Arial"/>
+                <w:b/>
+                <w:sz w:val="16"/>
+              </w:rPr>
+            </w:pPr>
+            <w:r>
+              <w:rPr>
+                <w:rFonts w:ascii="Arial" w:hAnsi="Arial"/>
+                <w:b/>
+                <w:sz w:val="16"/>
+              </w:rPr>
+              <w:t>Artist:</w:t>
+            </w:r>
+          </w:p>
+          <w:p>
+            <w:pPr>
+              <w:ind w:right="108"/>
+              <w:rPr>
+                <w:rFonts w:ascii="Arial" w:hAnsi="Arial"/>
+                <w:b/>
+                <w:sz w:val="16"/>
+              </w:rPr>
+            </w:pPr>
+            <w:r>
+              <w:rPr>
+                <w:rFonts w:ascii="Arial" w:hAnsi="Arial"/>
+                <w:b/>
+                <w:sz w:val="16"/>
+              </w:rPr>
+              <w:t>Label:</w:t>
+            </w:r>
+          </w:p>
+          <w:p>
+            <w:pPr>
+              <w:ind w:right="108"/>
+              <w:rPr>
+                <w:rFonts w:ascii="Arial" w:hAnsi="Arial"/>
+                <w:b/>
+                <w:sz w:val="16"/>
+              </w:rPr>
+            </w:pPr>
+            <w:r>
+              <w:rPr>
+                <w:rFonts w:ascii="Arial" w:hAnsi="Arial"/>
+                <w:b/>
+                <w:sz w:val="16"/>
+              </w:rPr>
+              <w:t>Country:</w:t>
+            </w:r>
+            <w:r>
+              <w:rPr>
+                <w:rFonts w:ascii="Arial" w:hAnsi="Arial"/>
+                <w:b/>
+                <w:sz w:val="16"/>
+              </w:rPr>
+              <w:t xml:space="preserve"> </w:t>
+            </w:r>
+          </w:p>
+          <w:p>
+            <w:pPr>
+              <w:ind w:right="108"/>
+              <w:rPr>
+                <w:rFonts w:ascii="Arial" w:hAnsi="Arial"/>
+                <w:b/>
+                <w:sz w:val="16"/>
+              </w:rPr>
+            </w:pPr>
+            <w:r>
+              <w:rPr>
+                <w:rFonts w:ascii="Arial" w:hAnsi="Arial"/>
+                <w:b/>
+                <w:sz w:val="16"/>
+              </w:rPr>
+              <w:t>Release date:</w:t>
+            </w:r>
+          </w:p>
+          <w:p>
+            <w:pPr>
+              <w:ind w:right="108"/>
+              <w:rPr>
+                <w:rFonts w:ascii="Arial" w:hAnsi="Arial"/>
+                <w:b/>
+                <w:sz w:val="16"/>
+              </w:rPr>
+            </w:pPr>
+            <w:r>
+              <w:rPr>
+                <w:rFonts w:ascii="Arial" w:hAnsi="Arial"/>
+                <w:b/>
+                <w:sz w:val="16"/>
+              </w:rPr>
+              <w:t>Speed:</w:t>
+            </w:r>
+          </w:p>
+          <w:p>
+            <w:pPr>
+              <w:ind w:right="108"/>
+              <w:rPr>
+                <w:rFonts w:ascii="Arial" w:hAnsi="Arial"/>
+                <w:b/>
+                <w:sz w:val="16"/>
+              </w:rPr>
+            </w:pPr>
+          </w:p>
+          <w:p>
+            <w:pPr>
+              <w:ind w:right="108"/>
+              <w:rPr>
+                <w:rFonts w:ascii="Arial" w:hAnsi="Arial"/>
+                <w:b/>
+                <w:sz w:val="16"/>
+              </w:rPr>
+            </w:pPr>
+            <w:r>
+              <w:rPr>
+                <w:rFonts w:ascii="Arial" w:hAnsi="Arial"/>
+                <w:b/>
+                <w:sz w:val="16"/>
+              </w:rPr>
+              <w:t>Tracklist:</w:t>
+            </w:r>
+          </w:p>
+        </w:tc>
+        <w:tc>
+          <w:tcPr>
+            <w:tcW w:w="1667" w:type="pct"/>
+            <w:tcBorders>
+              <w:top w:val="nil"/>
+              <w:left w:val="nil"/>
+              <w:bottom w:val="nil"/>
+              <w:right w:val="nil"/>
+            </w:tcBorders>
+          </w:tcPr>
+          <w:p>
+            <w:pPr>
+              <w:ind w:right="128"/>
+              <w:rPr>
+                <w:rFonts w:ascii="Arial" w:hAnsi="Arial"/>
+                <w:sz w:val="16"/>
+              </w:rPr>
+            </w:pPr>
+            <w:r>
+              <w:rPr>
+                <w:rFonts w:ascii="Arial" w:hAnsi="Arial"/>
+                <w:b/>
+                <w:sz w:val="16"/>
+              </w:rPr>
+              <w:t xml:space="preserve">Album: </w:t>
+            </w:r>
+          </w:p>
+          <w:p>
+            <w:pPr>
+              <w:ind w:right="108"/>
+              <w:rPr>
+                <w:rFonts w:ascii="Arial" w:hAnsi="Arial"/>
+                <w:b/>
+                <w:sz w:val="16"/>
+              </w:rPr>
+            </w:pPr>
+            <w:r>
+              <w:rPr>
+                <w:rFonts w:ascii="Arial" w:hAnsi="Arial"/>
+                <w:b/>
+                <w:sz w:val="16"/>
+              </w:rPr>
+              <w:t>Artist:</w:t>
+            </w:r>
+          </w:p>
+          <w:p>
+            <w:pPr>
+              <w:ind w:right="108"/>
+              <w:rPr>
+                <w:rFonts w:ascii="Arial" w:hAnsi="Arial"/>
+                <w:b/>
+                <w:sz w:val="16"/>
+              </w:rPr>
+            </w:pPr>
+            <w:r>
+              <w:rPr>
+                <w:rFonts w:ascii="Arial" w:hAnsi="Arial"/>
+                <w:b/>
+                <w:sz w:val="16"/>
+              </w:rPr>
+              <w:t>Label:</w:t>
+            </w:r>
+          </w:p>
+          <w:p>
+            <w:pPr>
+              <w:ind w:right="108"/>
+              <w:rPr>
+                <w:rFonts w:ascii="Arial" w:hAnsi="Arial"/>
+                <w:b/>
+                <w:sz w:val="16"/>
+              </w:rPr>
+            </w:pPr>
+            <w:r>
+              <w:rPr>
+                <w:rFonts w:ascii="Arial" w:hAnsi="Arial"/>
+                <w:b/>
+                <w:sz w:val="16"/>
+              </w:rPr>
+              <w:t>Country:</w:t>
+            </w:r>
+            <w:r>
+              <w:rPr>
+                <w:rFonts w:ascii="Arial" w:hAnsi="Arial"/>
+                <w:b/>
+                <w:sz w:val="16"/>
+              </w:rPr>
+              <w:t xml:space="preserve"> </w:t>
+            </w:r>
+          </w:p>
+          <w:p>
+            <w:pPr>
+              <w:ind w:right="108"/>
+              <w:rPr>
+                <w:rFonts w:ascii="Arial" w:hAnsi="Arial"/>
+                <w:b/>
+                <w:sz w:val="16"/>
+              </w:rPr>
+            </w:pPr>
+            <w:r>
+              <w:rPr>
+                <w:rFonts w:ascii="Arial" w:hAnsi="Arial"/>
+                <w:b/>
+                <w:sz w:val="16"/>
+              </w:rPr>
+              <w:t>Release date:</w:t>
+            </w:r>
+          </w:p>
+          <w:p>
+            <w:pPr>
+              <w:ind w:right="108"/>
+              <w:rPr>
+                <w:rFonts w:ascii="Arial" w:hAnsi="Arial"/>
+                <w:b/>
+                <w:sz w:val="16"/>
+              </w:rPr>
+            </w:pPr>
+            <w:r>
+              <w:rPr>
+                <w:rFonts w:ascii="Arial" w:hAnsi="Arial"/>
+                <w:b/>
+                <w:sz w:val="16"/>
+              </w:rPr>
+              <w:t>Speed:</w:t>
+            </w:r>
+          </w:p>
+          <w:p>
+            <w:pPr>
+              <w:rPr>
+                <w:rFonts w:ascii="Arial" w:hAnsi="Arial"/>
+                <w:b/>
+                <w:sz w:val="16"/>
+              </w:rPr>
+            </w:pPr>
+          </w:p>
+          <w:p>
+            <w:r>
+              <w:rPr>
+                <w:rFonts w:ascii="Arial" w:hAnsi="Arial"/>
+                <w:b/>
+                <w:sz w:val="16"/>
+              </w:rPr>
+              <w:t>Tracklist:</w:t>
+            </w:r>
+          </w:p>
+        </w:tc>
+        <w:tc>
+          <w:tcPr>
+            <w:tcW w:w="1667" w:type="pct"/>
+            <w:tcBorders>
+              <w:top w:val="nil"/>
+              <w:left w:val="nil"/>
+              <w:bottom w:val="nil"/>
+              <w:right w:val="nil"/>
+            </w:tcBorders>
+          </w:tcPr>
+          <w:p>
+            <w:pPr>
+              <w:ind w:right="128"/>
+              <w:rPr>
+                <w:rFonts w:ascii="Arial" w:hAnsi="Arial"/>
+                <w:sz w:val="16"/>
+              </w:rPr>
+            </w:pPr>
+            <w:r>
+              <w:rPr>
+                <w:rFonts w:ascii="Arial" w:hAnsi="Arial"/>
+                <w:b/>
+                <w:sz w:val="16"/>
+              </w:rPr>
+              <w:t xml:space="preserve">Album: </w:t>
+            </w:r>
+          </w:p>
+          <w:p>
+            <w:pPr>
+              <w:ind w:right="108"/>
+              <w:rPr>
+                <w:rFonts w:ascii="Arial" w:hAnsi="Arial"/>
+                <w:b/>
+                <w:sz w:val="16"/>
+              </w:rPr>
+            </w:pPr>
+            <w:r>
+              <w:rPr>
+                <w:rFonts w:ascii="Arial" w:hAnsi="Arial"/>
+                <w:b/>
+                <w:sz w:val="16"/>
+              </w:rPr>
+              <w:t>Artist:</w:t>
+            </w:r>
+          </w:p>
+          <w:p>
+            <w:pPr>
+              <w:ind w:right="108"/>
+              <w:rPr>
+                <w:rFonts w:ascii="Arial" w:hAnsi="Arial"/>
+                <w:b/>
+                <w:sz w:val="16"/>
+              </w:rPr>
+            </w:pPr>
+            <w:r>
+              <w:rPr>
+                <w:rFonts w:ascii="Arial" w:hAnsi="Arial"/>
+                <w:b/>
+                <w:sz w:val="16"/>
+              </w:rPr>
+              <w:t>Label:</w:t>
+            </w:r>
+          </w:p>
+          <w:p>
+            <w:pPr>
+              <w:ind w:right="108"/>
+              <w:rPr>
+                <w:rFonts w:ascii="Arial" w:hAnsi="Arial"/>
+                <w:b/>
+                <w:sz w:val="16"/>
+              </w:rPr>
+            </w:pPr>
+            <w:r>
+              <w:rPr>
+                <w:rFonts w:ascii="Arial" w:hAnsi="Arial"/>
+                <w:b/>
+                <w:sz w:val="16"/>
+              </w:rPr>
+              <w:t>Country:</w:t>
+            </w:r>
+            <w:r>
+              <w:rPr>
+                <w:rFonts w:ascii="Arial" w:hAnsi="Arial"/>
+                <w:b/>
+                <w:sz w:val="16"/>
+              </w:rPr>
+              <w:t xml:space="preserve"> </w:t>
+            </w:r>
+          </w:p>
+          <w:p>
+            <w:pPr>
+              <w:ind w:right="108"/>
+              <w:rPr>
+                <w:rFonts w:ascii="Arial" w:hAnsi="Arial"/>
+                <w:b/>
+                <w:sz w:val="16"/>
+              </w:rPr>
+            </w:pPr>
+            <w:r>
+              <w:rPr>
+                <w:rFonts w:ascii="Arial" w:hAnsi="Arial"/>
+                <w:b/>
+                <w:sz w:val="16"/>
+              </w:rPr>
+              <w:t>Release date:</w:t>
+            </w:r>
+          </w:p>
+          <w:p>
+            <w:pPr>
+              <w:ind w:right="108"/>
+              <w:rPr>
+                <w:rFonts w:ascii="Arial" w:hAnsi="Arial"/>
+                <w:b/>
+                <w:sz w:val="16"/>
+              </w:rPr>
+            </w:pPr>
+            <w:r>
+              <w:rPr>
+                <w:rFonts w:ascii="Arial" w:hAnsi="Arial"/>
+                <w:b/>
+                <w:sz w:val="16"/>
+              </w:rPr>
+              <w:t>Speed:</w:t>
+            </w:r>
+          </w:p>
+          <w:p>
+            <w:pPr>
+              <w:rPr>
+                <w:rFonts w:ascii="Arial" w:hAnsi="Arial"/>
+                <w:b/>
+                <w:sz w:val="16"/>
+              </w:rPr>
+            </w:pPr>
+          </w:p>
+          <w:p>
+            <w:r>
+              <w:rPr>
+                <w:rFonts w:ascii="Arial" w:hAnsi="Arial"/>
+                <w:b/>
+                <w:sz w:val="16"/>
+              </w:rPr>
+              <w:t>Tracklist:</w:t>
+            </w:r>
+          </w:p>
+        </w:tc>
+      </w:tr>
+      <w:tr>
+        <w:tblPrEx>
+          <w:tblBorders>
+            <w:top w:val="single" w:sz="4" w:space="0" w:color="auto"/>
+            <w:left w:val="single" w:sz="4" w:space="0" w:color="auto"/>
+            <w:bottom w:val="single" w:sz="4" w:space="0" w:color="auto"/>
+            <w:right w:val="single" w:sz="4" w:space="0" w:color="auto"/>
+            <w:insideH w:val="single" w:sz="4" w:space="0" w:color="auto"/>
+            <w:insideV w:val="single" w:sz="4" w:space="0" w:color="auto"/>
+          </w:tblBorders>
+          <w:tblLook w:val="04A0" w:firstRow="1" w:lastRow="0" w:firstColumn="1" w:lastColumn="0" w:noHBand="0" w:noVBand="1"/>
+        </w:tblPrEx>
+        <w:trPr>
+          <w:trHeight w:val="2552"/>
+        </w:trPr>
+        <w:tc>
+          <w:tcPr>
+            <w:tcW w:w="1666" w:type="pct"/>
+            <w:tcBorders>
+              <w:top w:val="nil"/>
+              <w:left w:val="nil"/>
+              <w:bottom w:val="nil"/>
+              <w:right w:val="nil"/>
+            </w:tcBorders>
+          </w:tcPr>
+          <w:p>
+            <w:pPr>
+              <w:ind w:right="128"/>
+              <w:rPr>
+                <w:rFonts w:ascii="Arial" w:hAnsi="Arial"/>
+                <w:sz w:val="16"/>
+              </w:rPr>
+            </w:pPr>
+            <w:r>
+              <w:rPr>
+                <w:rFonts w:ascii="Arial" w:hAnsi="Arial"/>
+                <w:b/>
+                <w:sz w:val="16"/>
+              </w:rPr>
+              <w:t xml:space="preserve">Album: </w:t>
+            </w:r>
+          </w:p>
+          <w:p>
+            <w:pPr>
+              <w:ind w:right="108"/>
+              <w:rPr>
+                <w:rFonts w:ascii="Arial" w:hAnsi="Arial"/>
+                <w:b/>
+                <w:sz w:val="16"/>
+              </w:rPr>
+            </w:pPr>
+            <w:r>
+              <w:rPr>
+                <w:rFonts w:ascii="Arial" w:hAnsi="Arial"/>
+                <w:b/>
+                <w:sz w:val="16"/>
+              </w:rPr>
+              <w:t>Artist:</w:t>
+            </w:r>
+          </w:p>
+          <w:p>
+            <w:pPr>
+              <w:ind w:right="108"/>
+              <w:rPr>
+                <w:rFonts w:ascii="Arial" w:hAnsi="Arial"/>
+                <w:b/>
+                <w:sz w:val="16"/>
+              </w:rPr>
+            </w:pPr>
+            <w:r>
+              <w:rPr>
+                <w:rFonts w:ascii="Arial" w:hAnsi="Arial"/>
+                <w:b/>
+                <w:sz w:val="16"/>
+              </w:rPr>
+              <w:t>Label:</w:t>
+            </w:r>
+          </w:p>
+          <w:p>
+            <w:pPr>
+              <w:ind w:right="108"/>
+              <w:rPr>
+                <w:rFonts w:ascii="Arial" w:hAnsi="Arial"/>
+                <w:b/>
+                <w:sz w:val="16"/>
+              </w:rPr>
+            </w:pPr>
+            <w:r>
+              <w:rPr>
+                <w:rFonts w:ascii="Arial" w:hAnsi="Arial"/>
+                <w:b/>
+                <w:sz w:val="16"/>
+              </w:rPr>
+              <w:t>Country:</w:t>
+            </w:r>
+            <w:r>
+              <w:rPr>
+                <w:rFonts w:ascii="Arial" w:hAnsi="Arial"/>
+                <w:b/>
+                <w:sz w:val="16"/>
+              </w:rPr>
+              <w:t xml:space="preserve"> </w:t>
+            </w:r>
+          </w:p>
+          <w:p>
+            <w:pPr>
+              <w:ind w:right="108"/>
+              <w:rPr>
+                <w:rFonts w:ascii="Arial" w:hAnsi="Arial"/>
+                <w:b/>
+                <w:sz w:val="16"/>
+              </w:rPr>
+            </w:pPr>
+            <w:r>
+              <w:rPr>
+                <w:rFonts w:ascii="Arial" w:hAnsi="Arial"/>
+                <w:b/>
+                <w:sz w:val="16"/>
+              </w:rPr>
+              <w:t>Release date:</w:t>
+            </w:r>
+          </w:p>
+          <w:p>
+            <w:pPr>
+              <w:ind w:right="108"/>
+              <w:rPr>
+                <w:rFonts w:ascii="Arial" w:hAnsi="Arial"/>
+                <w:b/>
+                <w:sz w:val="16"/>
+              </w:rPr>
+            </w:pPr>
+            <w:r>
+              <w:rPr>
+                <w:rFonts w:ascii="Arial" w:hAnsi="Arial"/>
+                <w:b/>
+                <w:sz w:val="16"/>
+              </w:rPr>
+              <w:t>Speed:</w:t>
+            </w:r>
+          </w:p>
+          <w:p>
+            <w:pPr>
+              <w:ind w:right="108"/>
+              <w:rPr>
+                <w:rFonts w:ascii="Arial" w:hAnsi="Arial"/>
+                <w:b/>
+                <w:sz w:val="16"/>
+              </w:rPr>
+            </w:pPr>
+          </w:p>
+          <w:p>
+            <w:pPr>
+              <w:ind w:right="108"/>
+              <w:rPr>
+                <w:rFonts w:ascii="Arial" w:hAnsi="Arial"/>
+                <w:b/>
+                <w:sz w:val="16"/>
+              </w:rPr>
+            </w:pPr>
+            <w:r>
+              <w:rPr>
+                <w:rFonts w:ascii="Arial" w:hAnsi="Arial"/>
+                <w:b/>
+                <w:sz w:val="16"/>
+              </w:rPr>
+              <w:t>Tracklist:</w:t>
+            </w:r>
+          </w:p>
+        </w:tc>
+        <w:tc>
+          <w:tcPr>
+            <w:tcW w:w="1667" w:type="pct"/>
+            <w:tcBorders>
+              <w:top w:val="nil"/>
+              <w:left w:val="nil"/>
+              <w:bottom w:val="nil"/>
+              <w:right w:val="nil"/>
+            </w:tcBorders>
+          </w:tcPr>
+          <w:p>
+            <w:pPr>
+              <w:ind w:right="128"/>
+              <w:rPr>
+                <w:rFonts w:ascii="Arial" w:hAnsi="Arial"/>
+                <w:sz w:val="16"/>
+              </w:rPr>
+            </w:pPr>
+            <w:r>
+              <w:rPr>
+                <w:rFonts w:ascii="Arial" w:hAnsi="Arial"/>
+                <w:b/>
+                <w:sz w:val="16"/>
+              </w:rPr>
+              <w:t xml:space="preserve">Album: </w:t>
+            </w:r>
+          </w:p>
+          <w:p>
+            <w:pPr>
+              <w:ind w:right="108"/>
+              <w:rPr>
+                <w:rFonts w:ascii="Arial" w:hAnsi="Arial"/>
+                <w:b/>
+                <w:sz w:val="16"/>
+              </w:rPr>
+            </w:pPr>
+            <w:r>
+              <w:rPr>
+                <w:rFonts w:ascii="Arial" w:hAnsi="Arial"/>
+                <w:b/>
+                <w:sz w:val="16"/>
+              </w:rPr>
+              <w:t>Artist:</w:t>
+            </w:r>
+          </w:p>
+          <w:p>
+            <w:pPr>
+              <w:ind w:right="108"/>
+              <w:rPr>
+                <w:rFonts w:ascii="Arial" w:hAnsi="Arial"/>
+                <w:b/>
+                <w:sz w:val="16"/>
+              </w:rPr>
+            </w:pPr>
+            <w:r>
+              <w:rPr>
+                <w:rFonts w:ascii="Arial" w:hAnsi="Arial"/>
+                <w:b/>
+                <w:sz w:val="16"/>
+              </w:rPr>
+              <w:t>Label:</w:t>
+            </w:r>
+          </w:p>
+          <w:p>
+            <w:pPr>
+              <w:ind w:right="108"/>
+              <w:rPr>
+                <w:rFonts w:ascii="Arial" w:hAnsi="Arial"/>
+                <w:b/>
+                <w:sz w:val="16"/>
+              </w:rPr>
+            </w:pPr>
+            <w:r>
+              <w:rPr>
+                <w:rFonts w:ascii="Arial" w:hAnsi="Arial"/>
+                <w:b/>
+                <w:sz w:val="16"/>
+              </w:rPr>
+              <w:t>Country:</w:t>
+            </w:r>
+            <w:r>
+              <w:rPr>
+                <w:rFonts w:ascii="Arial" w:hAnsi="Arial"/>
+                <w:b/>
+                <w:sz w:val="16"/>
+              </w:rPr>
+              <w:t xml:space="preserve"> </w:t>
+            </w:r>
+          </w:p>
+          <w:p>
+            <w:pPr>
+              <w:ind w:right="108"/>
+              <w:rPr>
+                <w:rFonts w:ascii="Arial" w:hAnsi="Arial"/>
+                <w:b/>
+                <w:sz w:val="16"/>
+              </w:rPr>
+            </w:pPr>
+            <w:r>
+              <w:rPr>
+                <w:rFonts w:ascii="Arial" w:hAnsi="Arial"/>
+                <w:b/>
+                <w:sz w:val="16"/>
+              </w:rPr>
+              <w:t>Release date:</w:t>
+            </w:r>
+          </w:p>
+          <w:p>
+            <w:pPr>
+              <w:ind w:right="108"/>
+              <w:rPr>
+                <w:rFonts w:ascii="Arial" w:hAnsi="Arial"/>
+                <w:b/>
+                <w:sz w:val="16"/>
+              </w:rPr>
+            </w:pPr>
+            <w:r>
+              <w:rPr>
+                <w:rFonts w:ascii="Arial" w:hAnsi="Arial"/>
+                <w:b/>
+                <w:sz w:val="16"/>
+              </w:rPr>
+              <w:t>Speed:</w:t>
+            </w:r>
+          </w:p>
+          <w:p>
+            <w:pPr>
+              <w:rPr>
+                <w:rFonts w:ascii="Arial" w:hAnsi="Arial"/>
+                <w:b/>
+                <w:sz w:val="16"/>
+              </w:rPr>
+            </w:pPr>
+          </w:p>
+          <w:p>
+            <w:r>
+              <w:rPr>
+                <w:rFonts w:ascii="Arial" w:hAnsi="Arial"/>
+                <w:b/>
+                <w:sz w:val="16"/>
+              </w:rPr>
+              <w:t>Tracklist:</w:t>
+            </w:r>
+          </w:p>
+        </w:tc>
+        <w:tc>
+          <w:tcPr>
+            <w:tcW w:w="1667" w:type="pct"/>
+            <w:tcBorders>
+              <w:top w:val="nil"/>
+              <w:left w:val="nil"/>
+              <w:bottom w:val="nil"/>
+              <w:right w:val="nil"/>
+            </w:tcBorders>
+          </w:tcPr>
+          <w:p>
+            <w:pPr>
+              <w:ind w:right="128"/>
+              <w:rPr>
+                <w:rFonts w:ascii="Arial" w:hAnsi="Arial"/>
+                <w:sz w:val="16"/>
+              </w:rPr>
+            </w:pPr>
+            <w:r>
+              <w:rPr>
+                <w:rFonts w:ascii="Arial" w:hAnsi="Arial"/>
+                <w:b/>
+                <w:sz w:val="16"/>
+              </w:rPr>
+              <w:t xml:space="preserve">Album: </w:t>
+            </w:r>
+          </w:p>
+          <w:p>
+            <w:pPr>
+              <w:ind w:right="108"/>
+              <w:rPr>
+                <w:rFonts w:ascii="Arial" w:hAnsi="Arial"/>
+                <w:b/>
+                <w:sz w:val="16"/>
+              </w:rPr>
+            </w:pPr>
+            <w:r>
+              <w:rPr>
+                <w:rFonts w:ascii="Arial" w:hAnsi="Arial"/>
+                <w:b/>
+                <w:sz w:val="16"/>
+              </w:rPr>
+              <w:t>Artist:</w:t>
+            </w:r>
+          </w:p>
+          <w:p>
+            <w:pPr>
+              <w:ind w:right="108"/>
+              <w:rPr>
+                <w:rFonts w:ascii="Arial" w:hAnsi="Arial"/>
+                <w:b/>
+                <w:sz w:val="16"/>
+              </w:rPr>
+            </w:pPr>
+            <w:r>
+              <w:rPr>
+                <w:rFonts w:ascii="Arial" w:hAnsi="Arial"/>
+                <w:b/>
+                <w:sz w:val="16"/>
+              </w:rPr>
+              <w:t>Label:</w:t>
+            </w:r>
+          </w:p>
+          <w:p>
+            <w:pPr>
+              <w:ind w:right="108"/>
+              <w:rPr>
+                <w:rFonts w:ascii="Arial" w:hAnsi="Arial"/>
+                <w:b/>
+                <w:sz w:val="16"/>
+              </w:rPr>
+            </w:pPr>
+            <w:r>
+              <w:rPr>
+                <w:rFonts w:ascii="Arial" w:hAnsi="Arial"/>
+                <w:b/>
+                <w:sz w:val="16"/>
+              </w:rPr>
+              <w:t>Country:</w:t>
+            </w:r>
+            <w:r>
+              <w:rPr>
+                <w:rFonts w:ascii="Arial" w:hAnsi="Arial"/>
+                <w:b/>
+                <w:sz w:val="16"/>
+              </w:rPr>
+              <w:t xml:space="preserve"> </w:t>
+            </w:r>
+          </w:p>
+          <w:p>
+            <w:pPr>
+              <w:ind w:right="108"/>
+              <w:rPr>
+                <w:rFonts w:ascii="Arial" w:hAnsi="Arial"/>
+                <w:b/>
+                <w:sz w:val="16"/>
+              </w:rPr>
+            </w:pPr>
+            <w:r>
+              <w:rPr>
+                <w:rFonts w:ascii="Arial" w:hAnsi="Arial"/>
+                <w:b/>
+                <w:sz w:val="16"/>
+              </w:rPr>
+              <w:t>Release date:</w:t>
+            </w:r>
+          </w:p>
+          <w:p>
+            <w:pPr>
+              <w:ind w:right="108"/>
+              <w:rPr>
+                <w:rFonts w:ascii="Arial" w:hAnsi="Arial"/>
+                <w:b/>
+                <w:sz w:val="16"/>
+              </w:rPr>
+            </w:pPr>
+            <w:r>
+              <w:rPr>
+                <w:rFonts w:ascii="Arial" w:hAnsi="Arial"/>
+                <w:b/>
+                <w:sz w:val="16"/>
+              </w:rPr>
+              <w:t>Speed:</w:t>
+            </w:r>
+          </w:p>
+          <w:p>
+            <w:pPr>
+              <w:rPr>
+                <w:rFonts w:ascii="Arial" w:hAnsi="Arial"/>
+                <w:b/>
+                <w:sz w:val="16"/>
+              </w:rPr>
+            </w:pPr>
+          </w:p>
+          <w:p>
+            <w:r>
+              <w:rPr>
+                <w:rFonts w:ascii="Arial" w:hAnsi="Arial"/>
+                <w:b/>
+                <w:sz w:val="16"/>
+              </w:rPr>
+              <w:t>Tracklist:</w:t>
+            </w:r>
+          </w:p>
+        </w:tc>
+      </w:tr>
+      <w:tr>
+        <w:tblPrEx>
+          <w:tblBorders>
+            <w:top w:val="single" w:sz="4" w:space="0" w:color="auto"/>
+            <w:left w:val="single" w:sz="4" w:space="0" w:color="auto"/>
+            <w:bottom w:val="single" w:sz="4" w:space="0" w:color="auto"/>
+            <w:right w:val="single" w:sz="4" w:space="0" w:color="auto"/>
+            <w:insideH w:val="single" w:sz="4" w:space="0" w:color="auto"/>
+            <w:insideV w:val="single" w:sz="4" w:space="0" w:color="auto"/>
+          </w:tblBorders>
+          <w:tblLook w:val="04A0" w:firstRow="1" w:lastRow="0" w:firstColumn="1" w:lastColumn="0" w:noHBand="0" w:noVBand="1"/>
+        </w:tblPrEx>
+        <w:trPr>
+          <w:trHeight w:val="2552"/>
+        </w:trPr>
+        <w:tc>
+          <w:tcPr>
+            <w:tcW w:w="1666" w:type="pct"/>
+            <w:tcBorders>
+              <w:top w:val="nil"/>
+              <w:left w:val="nil"/>
+              <w:bottom w:val="nil"/>
+              <w:right w:val="nil"/>
+            </w:tcBorders>
+          </w:tcPr>
+          <w:p>
+            <w:pPr>
+              <w:ind w:right="128"/>
+              <w:rPr>
+                <w:rFonts w:ascii="Arial" w:hAnsi="Arial"/>
+                <w:sz w:val="16"/>
+              </w:rPr>
+            </w:pPr>
+            <w:r>
+              <w:rPr>
+                <w:rFonts w:ascii="Arial" w:hAnsi="Arial"/>
+                <w:b/>
+                <w:sz w:val="16"/>
+              </w:rPr>
+              <w:t xml:space="preserve">Album: </w:t>
+            </w:r>
+          </w:p>
+          <w:p>
+            <w:pPr>
+              <w:ind w:right="108"/>
+              <w:rPr>
+                <w:rFonts w:ascii="Arial" w:hAnsi="Arial"/>
+                <w:b/>
+                <w:sz w:val="16"/>
+              </w:rPr>
+            </w:pPr>
+            <w:r>
+              <w:rPr>
+                <w:rFonts w:ascii="Arial" w:hAnsi="Arial"/>
+                <w:b/>
+                <w:sz w:val="16"/>
+              </w:rPr>
+              <w:t>Artist:</w:t>
+            </w:r>
+          </w:p>
+          <w:p>
+            <w:pPr>
+              <w:ind w:right="108"/>
+              <w:rPr>
+                <w:rFonts w:ascii="Arial" w:hAnsi="Arial"/>
+                <w:b/>
+                <w:sz w:val="16"/>
+              </w:rPr>
+            </w:pPr>
+            <w:r>
+              <w:rPr>
+                <w:rFonts w:ascii="Arial" w:hAnsi="Arial"/>
+                <w:b/>
+                <w:sz w:val="16"/>
+              </w:rPr>
+              <w:t>Label:</w:t>
+            </w:r>
+          </w:p>
+          <w:p>
+            <w:pPr>
+              <w:ind w:right="108"/>
+              <w:rPr>
+                <w:rFonts w:ascii="Arial" w:hAnsi="Arial"/>
+                <w:b/>
+                <w:sz w:val="16"/>
+              </w:rPr>
+            </w:pPr>
+            <w:r>
+              <w:rPr>
+                <w:rFonts w:ascii="Arial" w:hAnsi="Arial"/>
+                <w:b/>
+                <w:sz w:val="16"/>
+              </w:rPr>
+              <w:t>Country:</w:t>
+            </w:r>
+            <w:r>
+              <w:rPr>
+                <w:rFonts w:ascii="Arial" w:hAnsi="Arial"/>
+                <w:b/>
+                <w:sz w:val="16"/>
+              </w:rPr>
+              <w:t xml:space="preserve"> </w:t>
+            </w:r>
+          </w:p>
+          <w:p>
+            <w:pPr>
+              <w:ind w:right="108"/>
+              <w:rPr>
+                <w:rFonts w:ascii="Arial" w:hAnsi="Arial"/>
+                <w:b/>
+                <w:sz w:val="16"/>
+              </w:rPr>
+            </w:pPr>
+            <w:r>
+              <w:rPr>
+                <w:rFonts w:ascii="Arial" w:hAnsi="Arial"/>
+                <w:b/>
+                <w:sz w:val="16"/>
+              </w:rPr>
+              <w:t>Release date:</w:t>
+            </w:r>
+          </w:p>
+          <w:p>
+            <w:pPr>
+              <w:ind w:right="108"/>
+              <w:rPr>
+                <w:rFonts w:ascii="Arial" w:hAnsi="Arial"/>
+                <w:b/>
+                <w:sz w:val="16"/>
+              </w:rPr>
+            </w:pPr>
+            <w:r>
+              <w:rPr>
+                <w:rFonts w:ascii="Arial" w:hAnsi="Arial"/>
+                <w:b/>
+                <w:sz w:val="16"/>
+              </w:rPr>
+              <w:t>Speed:</w:t>
+            </w:r>
+          </w:p>
+          <w:p>
+            <w:pPr>
+              <w:ind w:right="108"/>
+              <w:rPr>
+                <w:rFonts w:ascii="Arial" w:hAnsi="Arial"/>
+                <w:b/>
+                <w:sz w:val="16"/>
+              </w:rPr>
+            </w:pPr>
+          </w:p>
+          <w:p>
+            <w:pPr>
+              <w:ind w:right="108"/>
+              <w:rPr>
+                <w:rFonts w:ascii="Arial" w:hAnsi="Arial"/>
+                <w:b/>
+                <w:sz w:val="16"/>
+              </w:rPr>
+            </w:pPr>
+            <w:r>
+              <w:rPr>
+                <w:rFonts w:ascii="Arial" w:hAnsi="Arial"/>
+                <w:b/>
+                <w:sz w:val="16"/>
+              </w:rPr>
+              <w:t>Tracklist:</w:t>
+            </w:r>
+          </w:p>
+        </w:tc>
+        <w:tc>
+          <w:tcPr>
+            <w:tcW w:w="1667" w:type="pct"/>
+            <w:tcBorders>
+              <w:top w:val="nil"/>
+              <w:left w:val="nil"/>
+              <w:bottom w:val="nil"/>
+              <w:right w:val="nil"/>
+            </w:tcBorders>
+          </w:tcPr>
+          <w:p>
+            <w:pPr>
+              <w:ind w:right="128"/>
+              <w:rPr>
+                <w:rFonts w:ascii="Arial" w:hAnsi="Arial"/>
+                <w:sz w:val="16"/>
+              </w:rPr>
+            </w:pPr>
+            <w:r>
+              <w:rPr>
+                <w:rFonts w:ascii="Arial" w:hAnsi="Arial"/>
+                <w:b/>
+                <w:sz w:val="16"/>
+              </w:rPr>
+              <w:t xml:space="preserve">Album: </w:t>
+            </w:r>
+          </w:p>
+          <w:p>
+            <w:pPr>
+              <w:ind w:right="108"/>
+              <w:rPr>
+                <w:rFonts w:ascii="Arial" w:hAnsi="Arial"/>
+                <w:b/>
+                <w:sz w:val="16"/>
+              </w:rPr>
+            </w:pPr>
+            <w:r>
+              <w:rPr>
+                <w:rFonts w:ascii="Arial" w:hAnsi="Arial"/>
+                <w:b/>
+                <w:sz w:val="16"/>
+              </w:rPr>
+              <w:t>Artist:</w:t>
+            </w:r>
+          </w:p>
+          <w:p>
+            <w:pPr>
+              <w:ind w:right="108"/>
+              <w:rPr>
+                <w:rFonts w:ascii="Arial" w:hAnsi="Arial"/>
+                <w:b/>
+                <w:sz w:val="16"/>
+              </w:rPr>
+            </w:pPr>
+            <w:r>
+              <w:rPr>
+                <w:rFonts w:ascii="Arial" w:hAnsi="Arial"/>
+                <w:b/>
+                <w:sz w:val="16"/>
+              </w:rPr>
+              <w:t>Label:</w:t>
+            </w:r>
+          </w:p>
+          <w:p>
+            <w:pPr>
+              <w:ind w:right="108"/>
+              <w:rPr>
+                <w:rFonts w:ascii="Arial" w:hAnsi="Arial"/>
+                <w:b/>
+                <w:sz w:val="16"/>
+              </w:rPr>
+            </w:pPr>
+            <w:r>
+              <w:rPr>
+                <w:rFonts w:ascii="Arial" w:hAnsi="Arial"/>
+                <w:b/>
+                <w:sz w:val="16"/>
+              </w:rPr>
+              <w:t>Country:</w:t>
+            </w:r>
+            <w:r>
+              <w:rPr>
+                <w:rFonts w:ascii="Arial" w:hAnsi="Arial"/>
+                <w:b/>
+                <w:sz w:val="16"/>
+              </w:rPr>
+              <w:t xml:space="preserve"> </w:t>
+            </w:r>
+          </w:p>
+          <w:p>
+            <w:pPr>
+              <w:ind w:right="108"/>
+              <w:rPr>
+                <w:rFonts w:ascii="Arial" w:hAnsi="Arial"/>
+                <w:b/>
+                <w:sz w:val="16"/>
+              </w:rPr>
+            </w:pPr>
+            <w:r>
+              <w:rPr>
+                <w:rFonts w:ascii="Arial" w:hAnsi="Arial"/>
+                <w:b/>
+                <w:sz w:val="16"/>
+              </w:rPr>
+              <w:t>Release date:</w:t>
+            </w:r>
+          </w:p>
+          <w:p>
+            <w:pPr>
+              <w:ind w:right="108"/>
+              <w:rPr>
+                <w:rFonts w:ascii="Arial" w:hAnsi="Arial"/>
+                <w:b/>
+                <w:sz w:val="16"/>
+              </w:rPr>
+            </w:pPr>
+            <w:r>
+              <w:rPr>
+                <w:rFonts w:ascii="Arial" w:hAnsi="Arial"/>
+                <w:b/>
+                <w:sz w:val="16"/>
+              </w:rPr>
+              <w:t>Speed:</w:t>
+            </w:r>
+          </w:p>
+          <w:p>
+            <w:pPr>
+              <w:rPr>
+                <w:rFonts w:ascii="Arial" w:hAnsi="Arial"/>
+                <w:b/>
+                <w:sz w:val="16"/>
+              </w:rPr>
+            </w:pPr>
+          </w:p>
+          <w:p>
+            <w:r>
+              <w:rPr>
+                <w:rFonts w:ascii="Arial" w:hAnsi="Arial"/>
+                <w:b/>
+                <w:sz w:val="16"/>
+              </w:rPr>
+              <w:t>Tracklist:</w:t>
+            </w:r>
+          </w:p>
+        </w:tc>
+        <w:tc>
+          <w:tcPr>
+            <w:tcW w:w="1667" w:type="pct"/>
+            <w:tcBorders>
+              <w:top w:val="nil"/>
+              <w:left w:val="nil"/>
+              <w:bottom w:val="nil"/>
+              <w:right w:val="nil"/>
+            </w:tcBorders>
+          </w:tcPr>
+          <w:p>
+            <w:pPr>
+              <w:ind w:right="128"/>
+              <w:rPr>
+                <w:rFonts w:ascii="Arial" w:hAnsi="Arial"/>
+                <w:sz w:val="16"/>
+              </w:rPr>
+            </w:pPr>
+            <w:r>
+              <w:rPr>
+                <w:rFonts w:ascii="Arial" w:hAnsi="Arial"/>
+                <w:b/>
+                <w:sz w:val="16"/>
+              </w:rPr>
+              <w:t xml:space="preserve">Album: </w:t>
+            </w:r>
+          </w:p>
+          <w:p>
+            <w:pPr>
+              <w:ind w:right="108"/>
+              <w:rPr>
+                <w:rFonts w:ascii="Arial" w:hAnsi="Arial"/>
+                <w:b/>
+                <w:sz w:val="16"/>
+              </w:rPr>
+            </w:pPr>
+            <w:r>
+              <w:rPr>
+                <w:rFonts w:ascii="Arial" w:hAnsi="Arial"/>
+                <w:b/>
+                <w:sz w:val="16"/>
+              </w:rPr>
+              <w:t>Artist:</w:t>
+            </w:r>
+          </w:p>
+          <w:p>
+            <w:pPr>
+              <w:ind w:right="108"/>
+              <w:rPr>
+                <w:rFonts w:ascii="Arial" w:hAnsi="Arial"/>
+                <w:b/>
+                <w:sz w:val="16"/>
+              </w:rPr>
+            </w:pPr>
+            <w:r>
+              <w:rPr>
+                <w:rFonts w:ascii="Arial" w:hAnsi="Arial"/>
+                <w:b/>
+                <w:sz w:val="16"/>
+              </w:rPr>
+              <w:t>Label:</w:t>
+            </w:r>
+          </w:p>
+          <w:p>
+            <w:pPr>
+              <w:ind w:right="108"/>
+              <w:rPr>
+                <w:rFonts w:ascii="Arial" w:hAnsi="Arial"/>
+                <w:b/>
+                <w:sz w:val="16"/>
+              </w:rPr>
+            </w:pPr>
+            <w:r>
+              <w:rPr>
+                <w:rFonts w:ascii="Arial" w:hAnsi="Arial"/>
+                <w:b/>
+                <w:sz w:val="16"/>
+              </w:rPr>
+              <w:t>Country:</w:t>
+            </w:r>
+            <w:r>
+              <w:rPr>
+                <w:rFonts w:ascii="Arial" w:hAnsi="Arial"/>
+                <w:b/>
+                <w:sz w:val="16"/>
+              </w:rPr>
+              <w:t xml:space="preserve"> </w:t>
+            </w:r>
+          </w:p>
+          <w:p>
+            <w:pPr>
+              <w:ind w:right="108"/>
+              <w:rPr>
+                <w:rFonts w:ascii="Arial" w:hAnsi="Arial"/>
+                <w:b/>
+                <w:sz w:val="16"/>
+              </w:rPr>
+            </w:pPr>
+            <w:r>
+              <w:rPr>
+                <w:rFonts w:ascii="Arial" w:hAnsi="Arial"/>
+                <w:b/>
+                <w:sz w:val="16"/>
+              </w:rPr>
+              <w:t>Release date:</w:t>
+            </w:r>
+          </w:p>
+          <w:p>
+            <w:pPr>
+              <w:ind w:right="108"/>
+              <w:rPr>
+                <w:rFonts w:ascii="Arial" w:hAnsi="Arial"/>
+                <w:b/>
+                <w:sz w:val="16"/>
+              </w:rPr>
+            </w:pPr>
+            <w:r>
+              <w:rPr>
+                <w:rFonts w:ascii="Arial" w:hAnsi="Arial"/>
+                <w:b/>
+                <w:sz w:val="16"/>
+              </w:rPr>
+              <w:t>Speed:</w:t>
+            </w:r>
+          </w:p>
+          <w:p>
+            <w:pPr>
+              <w:rPr>
+                <w:rFonts w:ascii="Arial" w:hAnsi="Arial"/>
+                <w:b/>
+                <w:sz w:val="16"/>
+              </w:rPr>
+            </w:pPr>
+          </w:p>
+          <w:p>
+            <w:r>
+              <w:rPr>
+                <w:rFonts w:ascii="Arial" w:hAnsi="Arial"/>
+                <w:b/>
+                <w:sz w:val="16"/>
+              </w:rPr>
+              <w:t>Tracklist:</w:t>
+            </w:r>
+          </w:p>
+        </w:tc>
+      </w:tr>
+      <w:tr>
+        <w:tblPrEx>
+          <w:tblBorders>
+            <w:top w:val="single" w:sz="4" w:space="0" w:color="auto"/>
+            <w:left w:val="single" w:sz="4" w:space="0" w:color="auto"/>
+            <w:bottom w:val="single" w:sz="4" w:space="0" w:color="auto"/>
+            <w:right w:val="single" w:sz="4" w:space="0" w:color="auto"/>
+            <w:insideH w:val="single" w:sz="4" w:space="0" w:color="auto"/>
+            <w:insideV w:val="single" w:sz="4" w:space="0" w:color="auto"/>
+          </w:tblBorders>
+          <w:tblLook w:val="04A0" w:firstRow="1" w:lastRow="0" w:firstColumn="1" w:lastColumn="0" w:noHBand="0" w:noVBand="1"/>
+        </w:tblPrEx>
+        <w:trPr>
+          <w:trHeight w:val="2552"/>
+        </w:trPr>
+        <w:tc>
+          <w:tcPr>
+            <w:tcW w:w="1666" w:type="pct"/>
+            <w:tcBorders>
+              <w:top w:val="nil"/>
+              <w:left w:val="nil"/>
+              <w:bottom w:val="nil"/>
+              <w:right w:val="nil"/>
+            </w:tcBorders>
+          </w:tcPr>
+          <w:p>
+            <w:pPr>
+              <w:ind w:right="128"/>
+              <w:rPr>
+                <w:rFonts w:ascii="Arial" w:hAnsi="Arial"/>
+                <w:sz w:val="16"/>
+              </w:rPr>
+            </w:pPr>
+            <w:r>
+              <w:rPr>
+                <w:rFonts w:ascii="Arial" w:hAnsi="Arial"/>
+                <w:b/>
+                <w:sz w:val="16"/>
+              </w:rPr>
+              <w:t xml:space="preserve">Album: </w:t>
+            </w:r>
+          </w:p>
+          <w:p>
+            <w:pPr>
+              <w:ind w:right="108"/>
+              <w:rPr>
+                <w:rFonts w:ascii="Arial" w:hAnsi="Arial"/>
+                <w:b/>
+                <w:sz w:val="16"/>
+              </w:rPr>
+            </w:pPr>
+            <w:r>
+              <w:rPr>
+                <w:rFonts w:ascii="Arial" w:hAnsi="Arial"/>
+                <w:b/>
+                <w:sz w:val="16"/>
+              </w:rPr>
+              <w:t>Artist:</w:t>
+            </w:r>
+          </w:p>
+          <w:p>
+            <w:pPr>
+              <w:ind w:right="108"/>
+              <w:rPr>
+                <w:rFonts w:ascii="Arial" w:hAnsi="Arial"/>
+                <w:b/>
+                <w:sz w:val="16"/>
+              </w:rPr>
+            </w:pPr>
+            <w:r>
+              <w:rPr>
+                <w:rFonts w:ascii="Arial" w:hAnsi="Arial"/>
+                <w:b/>
+                <w:sz w:val="16"/>
+              </w:rPr>
+              <w:t>Label:</w:t>
+            </w:r>
+          </w:p>
+          <w:p>
+            <w:pPr>
+              <w:ind w:right="108"/>
+              <w:rPr>
+                <w:rFonts w:ascii="Arial" w:hAnsi="Arial"/>
+                <w:b/>
+                <w:sz w:val="16"/>
+              </w:rPr>
+            </w:pPr>
+            <w:r>
+              <w:rPr>
+                <w:rFonts w:ascii="Arial" w:hAnsi="Arial"/>
+                <w:b/>
+                <w:sz w:val="16"/>
+              </w:rPr>
+              <w:t>Country:</w:t>
+            </w:r>
+            <w:r>
+              <w:rPr>
+                <w:rFonts w:ascii="Arial" w:hAnsi="Arial"/>
+                <w:b/>
+                <w:sz w:val="16"/>
+              </w:rPr>
+              <w:t xml:space="preserve"> </w:t>
+            </w:r>
+          </w:p>
+          <w:p>
+            <w:pPr>
+              <w:ind w:right="108"/>
+              <w:rPr>
+                <w:rFonts w:ascii="Arial" w:hAnsi="Arial"/>
+                <w:b/>
+                <w:sz w:val="16"/>
+              </w:rPr>
+            </w:pPr>
+            <w:r>
+              <w:rPr>
+                <w:rFonts w:ascii="Arial" w:hAnsi="Arial"/>
+                <w:b/>
+                <w:sz w:val="16"/>
+              </w:rPr>
+              <w:t>Release date:</w:t>
+            </w:r>
+          </w:p>
+          <w:p>
+            <w:pPr>
+              <w:ind w:right="108"/>
+              <w:rPr>
+                <w:rFonts w:ascii="Arial" w:hAnsi="Arial"/>
+                <w:b/>
+                <w:sz w:val="16"/>
+              </w:rPr>
+            </w:pPr>
+            <w:r>
+              <w:rPr>
+                <w:rFonts w:ascii="Arial" w:hAnsi="Arial"/>
+                <w:b/>
+                <w:sz w:val="16"/>
+              </w:rPr>
+              <w:t>Speed:</w:t>
+            </w:r>
+          </w:p>
+          <w:p>
+            <w:pPr>
+              <w:ind w:right="108"/>
+              <w:rPr>
+                <w:rFonts w:ascii="Arial" w:hAnsi="Arial"/>
+                <w:b/>
+                <w:sz w:val="16"/>
+              </w:rPr>
+            </w:pPr>
+          </w:p>
+          <w:p>
+            <w:pPr>
+              <w:ind w:right="108"/>
+              <w:rPr>
+                <w:rFonts w:ascii="Arial" w:hAnsi="Arial"/>
+                <w:b/>
+                <w:sz w:val="16"/>
+              </w:rPr>
+            </w:pPr>
+            <w:r>
+              <w:rPr>
+                <w:rFonts w:ascii="Arial" w:hAnsi="Arial"/>
+                <w:b/>
+                <w:sz w:val="16"/>
+              </w:rPr>
+              <w:t>Tracklist:</w:t>
+            </w:r>
+          </w:p>
+        </w:tc>
+        <w:tc>
+          <w:tcPr>
+            <w:tcW w:w="1667" w:type="pct"/>
+            <w:tcBorders>
+              <w:top w:val="nil"/>
+              <w:left w:val="nil"/>
+              <w:bottom w:val="nil"/>
+              <w:right w:val="nil"/>
+            </w:tcBorders>
+          </w:tcPr>
+          <w:p>
+            <w:pPr>
+              <w:ind w:right="128"/>
+              <w:rPr>
+                <w:rFonts w:ascii="Arial" w:hAnsi="Arial"/>
+                <w:sz w:val="16"/>
+              </w:rPr>
+            </w:pPr>
+            <w:r>
+              <w:rPr>
+                <w:rFonts w:ascii="Arial" w:hAnsi="Arial"/>
+                <w:b/>
+                <w:sz w:val="16"/>
+              </w:rPr>
+              <w:t xml:space="preserve">Album: </w:t>
+            </w:r>
+          </w:p>
+          <w:p>
+            <w:pPr>
+              <w:ind w:right="108"/>
+              <w:rPr>
+                <w:rFonts w:ascii="Arial" w:hAnsi="Arial"/>
+                <w:b/>
+                <w:sz w:val="16"/>
+              </w:rPr>
+            </w:pPr>
+            <w:r>
+              <w:rPr>
+                <w:rFonts w:ascii="Arial" w:hAnsi="Arial"/>
+                <w:b/>
+                <w:sz w:val="16"/>
+              </w:rPr>
+              <w:t>Artist:</w:t>
+            </w:r>
+          </w:p>
+          <w:p>
+            <w:pPr>
+              <w:ind w:right="108"/>
+              <w:rPr>
+                <w:rFonts w:ascii="Arial" w:hAnsi="Arial"/>
+                <w:b/>
+                <w:sz w:val="16"/>
+              </w:rPr>
+            </w:pPr>
+            <w:r>
+              <w:rPr>
+                <w:rFonts w:ascii="Arial" w:hAnsi="Arial"/>
+                <w:b/>
+                <w:sz w:val="16"/>
+              </w:rPr>
+              <w:t>Label:</w:t>
+            </w:r>
+          </w:p>
+          <w:p>
+            <w:pPr>
+              <w:ind w:right="108"/>
+              <w:rPr>
+                <w:rFonts w:ascii="Arial" w:hAnsi="Arial"/>
+                <w:b/>
+                <w:sz w:val="16"/>
+              </w:rPr>
+            </w:pPr>
+            <w:r>
+              <w:rPr>
+                <w:rFonts w:ascii="Arial" w:hAnsi="Arial"/>
+                <w:b/>
+                <w:sz w:val="16"/>
+              </w:rPr>
+              <w:t>Country:</w:t>
+            </w:r>
+            <w:r>
+              <w:rPr>
+                <w:rFonts w:ascii="Arial" w:hAnsi="Arial"/>
+                <w:b/>
+                <w:sz w:val="16"/>
+              </w:rPr>
+              <w:t xml:space="preserve"> </w:t>
+            </w:r>
+          </w:p>
+          <w:p>
+            <w:pPr>
+              <w:ind w:right="108"/>
+              <w:rPr>
+                <w:rFonts w:ascii="Arial" w:hAnsi="Arial"/>
+                <w:b/>
+                <w:sz w:val="16"/>
+              </w:rPr>
+            </w:pPr>
+            <w:r>
+              <w:rPr>
+                <w:rFonts w:ascii="Arial" w:hAnsi="Arial"/>
+                <w:b/>
+                <w:sz w:val="16"/>
+              </w:rPr>
+              <w:t>Release date:</w:t>
+            </w:r>
+          </w:p>
+          <w:p>
+            <w:pPr>
+              <w:ind w:right="108"/>
+              <w:rPr>
+                <w:rFonts w:ascii="Arial" w:hAnsi="Arial"/>
+                <w:b/>
+                <w:sz w:val="16"/>
+              </w:rPr>
+            </w:pPr>
+            <w:r>
+              <w:rPr>
+                <w:rFonts w:ascii="Arial" w:hAnsi="Arial"/>
+                <w:b/>
+                <w:sz w:val="16"/>
+              </w:rPr>
+              <w:t>Speed:</w:t>
+            </w:r>
+          </w:p>
+          <w:p>
+            <w:pPr>
+              <w:rPr>
+                <w:rFonts w:ascii="Arial" w:hAnsi="Arial"/>
+                <w:b/>
+                <w:sz w:val="16"/>
+              </w:rPr>
+            </w:pPr>
+          </w:p>
+          <w:p>
+            <w:r>
+              <w:rPr>
+                <w:rFonts w:ascii="Arial" w:hAnsi="Arial"/>
+                <w:b/>
+                <w:sz w:val="16"/>
+              </w:rPr>
+              <w:t>Tracklist:</w:t>
+            </w:r>
+          </w:p>
+        </w:tc>
+        <w:tc>
+          <w:tcPr>
+            <w:tcW w:w="1667" w:type="pct"/>
+            <w:tcBorders>
+              <w:top w:val="nil"/>
+              <w:left w:val="nil"/>
+              <w:bottom w:val="nil"/>
+              <w:right w:val="nil"/>
+            </w:tcBorders>
+          </w:tcPr>
+          <w:p>
+            <w:pPr>
+              <w:ind w:right="128"/>
+              <w:rPr>
+                <w:rFonts w:ascii="Arial" w:hAnsi="Arial"/>
+                <w:sz w:val="16"/>
+              </w:rPr>
+            </w:pPr>
+            <w:r>
+              <w:rPr>
+                <w:rFonts w:ascii="Arial" w:hAnsi="Arial"/>
+                <w:b/>
+                <w:sz w:val="16"/>
+              </w:rPr>
+              <w:t xml:space="preserve">Album: </w:t>
+            </w:r>
+          </w:p>
+          <w:p>
+            <w:pPr>
+              <w:ind w:right="108"/>
+              <w:rPr>
+                <w:rFonts w:ascii="Arial" w:hAnsi="Arial"/>
+                <w:b/>
+                <w:sz w:val="16"/>
+              </w:rPr>
+            </w:pPr>
+            <w:r>
+              <w:rPr>
+                <w:rFonts w:ascii="Arial" w:hAnsi="Arial"/>
+                <w:b/>
+                <w:sz w:val="16"/>
+              </w:rPr>
+              <w:t>Artist:</w:t>
+            </w:r>
+          </w:p>
+          <w:p>
+            <w:pPr>
+              <w:ind w:right="108"/>
+              <w:rPr>
+                <w:rFonts w:ascii="Arial" w:hAnsi="Arial"/>
+                <w:b/>
+                <w:sz w:val="16"/>
+              </w:rPr>
+            </w:pPr>
+            <w:r>
+              <w:rPr>
+                <w:rFonts w:ascii="Arial" w:hAnsi="Arial"/>
+                <w:b/>
+                <w:sz w:val="16"/>
+              </w:rPr>
+              <w:t>Label:</w:t>
+            </w:r>
+          </w:p>
+          <w:p>
+            <w:pPr>
+              <w:ind w:right="108"/>
+              <w:rPr>
+                <w:rFonts w:ascii="Arial" w:hAnsi="Arial"/>
+                <w:b/>
+                <w:sz w:val="16"/>
+              </w:rPr>
+            </w:pPr>
+            <w:r>
+              <w:rPr>
+                <w:rFonts w:ascii="Arial" w:hAnsi="Arial"/>
+                <w:b/>
+                <w:sz w:val="16"/>
+              </w:rPr>
+              <w:t>Country:</w:t>
+            </w:r>
+            <w:r>
+              <w:rPr>
+                <w:rFonts w:ascii="Arial" w:hAnsi="Arial"/>
+                <w:b/>
+                <w:sz w:val="16"/>
+              </w:rPr>
+              <w:t xml:space="preserve"> </w:t>
+            </w:r>
+          </w:p>
+          <w:p>
+            <w:pPr>
+              <w:ind w:right="108"/>
+              <w:rPr>
+                <w:rFonts w:ascii="Arial" w:hAnsi="Arial"/>
+                <w:b/>
+                <w:sz w:val="16"/>
+              </w:rPr>
+            </w:pPr>
+            <w:r>
+              <w:rPr>
+                <w:rFonts w:ascii="Arial" w:hAnsi="Arial"/>
+                <w:b/>
+                <w:sz w:val="16"/>
+              </w:rPr>
+              <w:t>Release date:</w:t>
+            </w:r>
+          </w:p>
+          <w:p>
+            <w:pPr>
+              <w:ind w:right="108"/>
+              <w:rPr>
+                <w:rFonts w:ascii="Arial" w:hAnsi="Arial"/>
+                <w:b/>
+                <w:sz w:val="16"/>
+              </w:rPr>
+            </w:pPr>
+            <w:r>
+              <w:rPr>
+                <w:rFonts w:ascii="Arial" w:hAnsi="Arial"/>
+                <w:b/>
+                <w:sz w:val="16"/>
+              </w:rPr>
+              <w:t>Speed:</w:t>
+            </w:r>
+          </w:p>
+          <w:p>
+            <w:pPr>
+              <w:rPr>
+                <w:rFonts w:ascii="Arial" w:hAnsi="Arial"/>
+                <w:b/>
+                <w:sz w:val="16"/>
+              </w:rPr>
+            </w:pPr>
+          </w:p>
+          <w:p>
+            <w:r>
+              <w:rPr>
+                <w:rFonts w:ascii="Arial" w:hAnsi="Arial"/>
+                <w:b/>
+                <w:sz w:val="16"/>
+              </w:rPr>
+              <w:t>Tracklist:</w:t>
+            </w:r>
+          </w:p>
+        </w:tc>
+      </w:tr>
+      <w:tr>
+        <w:tblPrEx>
+          <w:tblBorders>
+            <w:top w:val="single" w:sz="4" w:space="0" w:color="auto"/>
+            <w:left w:val="single" w:sz="4" w:space="0" w:color="auto"/>
+            <w:bottom w:val="single" w:sz="4" w:space="0" w:color="auto"/>
+            <w:right w:val="single" w:sz="4" w:space="0" w:color="auto"/>
+            <w:insideH w:val="single" w:sz="4" w:space="0" w:color="auto"/>
+            <w:insideV w:val="single" w:sz="4" w:space="0" w:color="auto"/>
+          </w:tblBorders>
+          <w:tblLook w:val="04A0" w:firstRow="1" w:lastRow="0" w:firstColumn="1" w:lastColumn="0" w:noHBand="0" w:noVBand="1"/>
+        </w:tblPrEx>
+        <w:trPr>
+          <w:trHeight w:val="2552"/>
+        </w:trPr>
+        <w:tc>
+          <w:tcPr>
+            <w:tcW w:w="1666" w:type="pct"/>
+            <w:tcBorders>
+              <w:top w:val="nil"/>
+              <w:left w:val="nil"/>
+              <w:bottom w:val="nil"/>
+              <w:right w:val="nil"/>
+            </w:tcBorders>
+          </w:tcPr>
+          <w:p>
+            <w:pPr>
+              <w:ind w:right="128"/>
+              <w:rPr>
+                <w:rFonts w:ascii="Arial" w:hAnsi="Arial"/>
+                <w:sz w:val="16"/>
+              </w:rPr>
+            </w:pPr>
+            <w:r>
+              <w:rPr>
+                <w:rFonts w:ascii="Arial" w:hAnsi="Arial"/>
+                <w:b/>
+                <w:sz w:val="16"/>
+              </w:rPr>
+              <w:t xml:space="preserve">Album: </w:t>
+            </w:r>
+          </w:p>
+          <w:p>
+            <w:pPr>
+              <w:ind w:right="108"/>
+              <w:rPr>
+                <w:rFonts w:ascii="Arial" w:hAnsi="Arial"/>
+                <w:b/>
+                <w:sz w:val="16"/>
+              </w:rPr>
+            </w:pPr>
+            <w:r>
+              <w:rPr>
+                <w:rFonts w:ascii="Arial" w:hAnsi="Arial"/>
+                <w:b/>
+                <w:sz w:val="16"/>
+              </w:rPr>
+              <w:t>Artist:</w:t>
+            </w:r>
+          </w:p>
+          <w:p>
+            <w:pPr>
+              <w:ind w:right="108"/>
+              <w:rPr>
+                <w:rFonts w:ascii="Arial" w:hAnsi="Arial"/>
+                <w:b/>
+                <w:sz w:val="16"/>
+              </w:rPr>
+            </w:pPr>
+            <w:r>
+              <w:rPr>
+                <w:rFonts w:ascii="Arial" w:hAnsi="Arial"/>
+                <w:b/>
+                <w:sz w:val="16"/>
+              </w:rPr>
+              <w:t>Label:</w:t>
+            </w:r>
+          </w:p>
+          <w:p>
+            <w:pPr>
+              <w:ind w:right="108"/>
+              <w:rPr>
+                <w:rFonts w:ascii="Arial" w:hAnsi="Arial"/>
+                <w:b/>
+                <w:sz w:val="16"/>
+              </w:rPr>
+            </w:pPr>
+            <w:r>
+              <w:rPr>
+                <w:rFonts w:ascii="Arial" w:hAnsi="Arial"/>
+                <w:b/>
+                <w:sz w:val="16"/>
+              </w:rPr>
+              <w:t>Country:</w:t>
+            </w:r>
+            <w:r>
+              <w:rPr>
+                <w:rFonts w:ascii="Arial" w:hAnsi="Arial"/>
+                <w:b/>
+                <w:sz w:val="16"/>
+              </w:rPr>
+              <w:t xml:space="preserve"> </w:t>
+            </w:r>
+          </w:p>
+          <w:p>
+            <w:pPr>
+              <w:ind w:right="108"/>
+              <w:rPr>
+                <w:rFonts w:ascii="Arial" w:hAnsi="Arial"/>
+                <w:b/>
+                <w:sz w:val="16"/>
+              </w:rPr>
+            </w:pPr>
+            <w:r>
+              <w:rPr>
+                <w:rFonts w:ascii="Arial" w:hAnsi="Arial"/>
+                <w:b/>
+                <w:sz w:val="16"/>
+              </w:rPr>
+              <w:t>Release date:</w:t>
+            </w:r>
+          </w:p>
+          <w:p>
+            <w:pPr>
+              <w:ind w:right="108"/>
+              <w:rPr>
+                <w:rFonts w:ascii="Arial" w:hAnsi="Arial"/>
+                <w:b/>
+                <w:sz w:val="16"/>
+              </w:rPr>
+            </w:pPr>
+            <w:r>
+              <w:rPr>
+                <w:rFonts w:ascii="Arial" w:hAnsi="Arial"/>
+                <w:b/>
+                <w:sz w:val="16"/>
+              </w:rPr>
+              <w:t>Speed:</w:t>
+            </w:r>
+          </w:p>
+          <w:p>
+            <w:pPr>
+              <w:ind w:right="108"/>
+              <w:rPr>
+                <w:rFonts w:ascii="Arial" w:hAnsi="Arial"/>
+                <w:b/>
+                <w:sz w:val="16"/>
+              </w:rPr>
+            </w:pPr>
+          </w:p>
+          <w:p>
+            <w:pPr>
+              <w:ind w:right="108"/>
+              <w:rPr>
+                <w:rFonts w:ascii="Arial" w:hAnsi="Arial"/>
+                <w:b/>
+                <w:sz w:val="16"/>
+              </w:rPr>
+            </w:pPr>
+            <w:r>
+              <w:rPr>
+                <w:rFonts w:ascii="Arial" w:hAnsi="Arial"/>
+                <w:b/>
+                <w:sz w:val="16"/>
+              </w:rPr>
+              <w:t>Tracklist:</w:t>
+            </w:r>
+          </w:p>
+        </w:tc>
+        <w:tc>
+          <w:tcPr>
+            <w:tcW w:w="1667" w:type="pct"/>
+            <w:tcBorders>
+              <w:top w:val="nil"/>
+              <w:left w:val="nil"/>
+              <w:bottom w:val="nil"/>
+              <w:right w:val="nil"/>
+            </w:tcBorders>
+          </w:tcPr>
+          <w:p>
+            <w:pPr>
+              <w:ind w:right="128"/>
+              <w:rPr>
+                <w:rFonts w:ascii="Arial" w:hAnsi="Arial"/>
+                <w:sz w:val="16"/>
+              </w:rPr>
+            </w:pPr>
+            <w:r>
+              <w:rPr>
+                <w:rFonts w:ascii="Arial" w:hAnsi="Arial"/>
+                <w:b/>
+                <w:sz w:val="16"/>
+              </w:rPr>
+              <w:t xml:space="preserve">Album: </w:t>
+            </w:r>
+          </w:p>
+          <w:p>
+            <w:pPr>
+              <w:ind w:right="108"/>
+              <w:rPr>
+                <w:rFonts w:ascii="Arial" w:hAnsi="Arial"/>
+                <w:b/>
+                <w:sz w:val="16"/>
+              </w:rPr>
+            </w:pPr>
+            <w:r>
+              <w:rPr>
+                <w:rFonts w:ascii="Arial" w:hAnsi="Arial"/>
+                <w:b/>
+                <w:sz w:val="16"/>
+              </w:rPr>
+              <w:t>Artist:</w:t>
+            </w:r>
+          </w:p>
+          <w:p>
+            <w:pPr>
+              <w:ind w:right="108"/>
+              <w:rPr>
+                <w:rFonts w:ascii="Arial" w:hAnsi="Arial"/>
+                <w:b/>
+                <w:sz w:val="16"/>
+              </w:rPr>
+            </w:pPr>
+            <w:r>
+              <w:rPr>
+                <w:rFonts w:ascii="Arial" w:hAnsi="Arial"/>
+                <w:b/>
+                <w:sz w:val="16"/>
+              </w:rPr>
+              <w:t>Label:</w:t>
+            </w:r>
+          </w:p>
+          <w:p>
+            <w:pPr>
+              <w:ind w:right="108"/>
+              <w:rPr>
+                <w:rFonts w:ascii="Arial" w:hAnsi="Arial"/>
+                <w:b/>
+                <w:sz w:val="16"/>
+              </w:rPr>
+            </w:pPr>
+            <w:r>
+              <w:rPr>
+                <w:rFonts w:ascii="Arial" w:hAnsi="Arial"/>
+                <w:b/>
+                <w:sz w:val="16"/>
+              </w:rPr>
+              <w:t>Country:</w:t>
+            </w:r>
+            <w:r>
+              <w:rPr>
+                <w:rFonts w:ascii="Arial" w:hAnsi="Arial"/>
+                <w:b/>
+                <w:sz w:val="16"/>
+              </w:rPr>
+              <w:t xml:space="preserve"> </w:t>
+            </w:r>
+          </w:p>
+          <w:p>
+            <w:pPr>
+              <w:ind w:right="108"/>
+              <w:rPr>
+                <w:rFonts w:ascii="Arial" w:hAnsi="Arial"/>
+                <w:b/>
+                <w:sz w:val="16"/>
+              </w:rPr>
+            </w:pPr>
+            <w:r>
+              <w:rPr>
+                <w:rFonts w:ascii="Arial" w:hAnsi="Arial"/>
+                <w:b/>
+                <w:sz w:val="16"/>
+              </w:rPr>
+              <w:t>Release date:</w:t>
+            </w:r>
+          </w:p>
+          <w:p>
+            <w:pPr>
+              <w:ind w:right="108"/>
+              <w:rPr>
+                <w:rFonts w:ascii="Arial" w:hAnsi="Arial"/>
+                <w:b/>
+                <w:sz w:val="16"/>
+              </w:rPr>
+            </w:pPr>
+            <w:r>
+              <w:rPr>
+                <w:rFonts w:ascii="Arial" w:hAnsi="Arial"/>
+                <w:b/>
+                <w:sz w:val="16"/>
+              </w:rPr>
+              <w:t>Speed:</w:t>
+            </w:r>
+          </w:p>
+          <w:p>
+            <w:pPr>
+              <w:rPr>
+                <w:rFonts w:ascii="Arial" w:hAnsi="Arial"/>
+                <w:b/>
+                <w:sz w:val="16"/>
+              </w:rPr>
+            </w:pPr>
+          </w:p>
+          <w:p>
+            <w:r>
+              <w:rPr>
+                <w:rFonts w:ascii="Arial" w:hAnsi="Arial"/>
+                <w:b/>
+                <w:sz w:val="16"/>
+              </w:rPr>
+              <w:t>Tracklist:</w:t>
+            </w:r>
+          </w:p>
+        </w:tc>
+        <w:tc>
+          <w:tcPr>
+            <w:tcW w:w="1667" w:type="pct"/>
+            <w:tcBorders>
+              <w:top w:val="nil"/>
+              <w:left w:val="nil"/>
+              <w:bottom w:val="nil"/>
+              <w:right w:val="nil"/>
+            </w:tcBorders>
+          </w:tcPr>
+          <w:p>
+            <w:pPr>
+              <w:ind w:right="128"/>
+              <w:rPr>
+                <w:rFonts w:ascii="Arial" w:hAnsi="Arial"/>
+                <w:sz w:val="16"/>
+              </w:rPr>
+            </w:pPr>
+            <w:r>
+              <w:rPr>
+                <w:rFonts w:ascii="Arial" w:hAnsi="Arial"/>
+                <w:b/>
+                <w:sz w:val="16"/>
+              </w:rPr>
+              <w:t xml:space="preserve">Album: </w:t>
+            </w:r>
+          </w:p>
+          <w:p>
+            <w:pPr>
+              <w:ind w:right="108"/>
+              <w:rPr>
+                <w:rFonts w:ascii="Arial" w:hAnsi="Arial"/>
+                <w:b/>
+                <w:sz w:val="16"/>
+              </w:rPr>
+            </w:pPr>
+            <w:r>
+              <w:rPr>
+                <w:rFonts w:ascii="Arial" w:hAnsi="Arial"/>
+                <w:b/>
+                <w:sz w:val="16"/>
+              </w:rPr>
+              <w:t>Artist:</w:t>
+            </w:r>
+          </w:p>
+          <w:p>
+            <w:pPr>
+              <w:ind w:right="108"/>
+              <w:rPr>
+                <w:rFonts w:ascii="Arial" w:hAnsi="Arial"/>
+                <w:b/>
+                <w:sz w:val="16"/>
+              </w:rPr>
+            </w:pPr>
+            <w:r>
+              <w:rPr>
+                <w:rFonts w:ascii="Arial" w:hAnsi="Arial"/>
+                <w:b/>
+                <w:sz w:val="16"/>
+              </w:rPr>
+              <w:t>Label:</w:t>
+            </w:r>
+          </w:p>
+          <w:p>
+            <w:pPr>
+              <w:ind w:right="108"/>
+              <w:rPr>
+                <w:rFonts w:ascii="Arial" w:hAnsi="Arial"/>
+                <w:b/>
+                <w:sz w:val="16"/>
+              </w:rPr>
+            </w:pPr>
+            <w:r>
+              <w:rPr>
+                <w:rFonts w:ascii="Arial" w:hAnsi="Arial"/>
+                <w:b/>
+                <w:sz w:val="16"/>
+              </w:rPr>
+              <w:t>Country:</w:t>
+            </w:r>
+            <w:r>
+              <w:rPr>
+                <w:rFonts w:ascii="Arial" w:hAnsi="Arial"/>
+                <w:b/>
+                <w:sz w:val="16"/>
+              </w:rPr>
+              <w:t xml:space="preserve"> </w:t>
+            </w:r>
+          </w:p>
+          <w:p>
+            <w:pPr>
+              <w:ind w:right="108"/>
+              <w:rPr>
+                <w:rFonts w:ascii="Arial" w:hAnsi="Arial"/>
+                <w:b/>
+                <w:sz w:val="16"/>
+              </w:rPr>
+            </w:pPr>
+            <w:r>
+              <w:rPr>
+                <w:rFonts w:ascii="Arial" w:hAnsi="Arial"/>
+                <w:b/>
+                <w:sz w:val="16"/>
+              </w:rPr>
+              <w:t>Release date:</w:t>
+            </w:r>
+          </w:p>
+          <w:p>
+            <w:pPr>
+              <w:ind w:right="108"/>
+              <w:rPr>
+                <w:rFonts w:ascii="Arial" w:hAnsi="Arial"/>
+                <w:b/>
+                <w:sz w:val="16"/>
+              </w:rPr>
+            </w:pPr>
+            <w:r>
+              <w:rPr>
+                <w:rFonts w:ascii="Arial" w:hAnsi="Arial"/>
+                <w:b/>
+                <w:sz w:val="16"/>
+              </w:rPr>
+              <w:t>Speed:</w:t>
+            </w:r>
+          </w:p>
+          <w:p>
+            <w:pPr>
+              <w:rPr>
+                <w:rFonts w:ascii="Arial" w:hAnsi="Arial"/>
+                <w:b/>
+                <w:sz w:val="16"/>
+              </w:rPr>
+            </w:pPr>
+          </w:p>
+          <w:p>
+            <w:r>
+              <w:rPr>
+                <w:rFonts w:ascii="Arial" w:hAnsi="Arial"/>
+                <w:b/>
+                <w:sz w:val="16"/>
+              </w:rPr>
+              <w:t>Tracklist:</w:t>
+            </w:r>
+          </w:p>
+        </w:tc>
+      </w:tr>
+      <w:tr>
+        <w:tblPrEx>
+          <w:tblBorders>
+            <w:top w:val="single" w:sz="4" w:space="0" w:color="auto"/>
+            <w:left w:val="single" w:sz="4" w:space="0" w:color="auto"/>
+            <w:bottom w:val="single" w:sz="4" w:space="0" w:color="auto"/>
+            <w:right w:val="single" w:sz="4" w:space="0" w:color="auto"/>
+            <w:insideH w:val="single" w:sz="4" w:space="0" w:color="auto"/>
+            <w:insideV w:val="single" w:sz="4" w:space="0" w:color="auto"/>
+          </w:tblBorders>
+          <w:tblLook w:val="04A0" w:firstRow="1" w:lastRow="0" w:firstColumn="1" w:lastColumn="0" w:noHBand="0" w:noVBand="1"/>
+        </w:tblPrEx>
+        <w:trPr>
+          <w:trHeight w:val="2552"/>
+        </w:trPr>
+        <w:tc>
+          <w:tcPr>
+            <w:tcW w:w="1666" w:type="pct"/>
+            <w:tcBorders>
+              <w:top w:val="nil"/>
+              <w:left w:val="nil"/>
+              <w:bottom w:val="nil"/>
+              <w:right w:val="nil"/>
+            </w:tcBorders>
+          </w:tcPr>
+          <w:p>
+            <w:pPr>
+              <w:ind w:right="128"/>
+              <w:rPr>
+                <w:rFonts w:ascii="Arial" w:hAnsi="Arial"/>
+                <w:sz w:val="16"/>
+              </w:rPr>
+            </w:pPr>
+            <w:r>
+              <w:rPr>
+                <w:rFonts w:ascii="Arial" w:hAnsi="Arial"/>
+                <w:b/>
+                <w:sz w:val="16"/>
+              </w:rPr>
+              <w:t xml:space="preserve">Album: </w:t>
+            </w:r>
+          </w:p>
+          <w:p>
+            <w:pPr>
+              <w:ind w:right="108"/>
+              <w:rPr>
+                <w:rFonts w:ascii="Arial" w:hAnsi="Arial"/>
+                <w:b/>
+                <w:sz w:val="16"/>
+              </w:rPr>
+            </w:pPr>
+            <w:r>
+              <w:rPr>
+                <w:rFonts w:ascii="Arial" w:hAnsi="Arial"/>
+                <w:b/>
+                <w:sz w:val="16"/>
+              </w:rPr>
+              <w:t>Artist:</w:t>
+            </w:r>
+          </w:p>
+          <w:p>
+            <w:pPr>
+              <w:ind w:right="108"/>
+              <w:rPr>
+                <w:rFonts w:ascii="Arial" w:hAnsi="Arial"/>
+                <w:b/>
+                <w:sz w:val="16"/>
+              </w:rPr>
+            </w:pPr>
+            <w:r>
+              <w:rPr>
+                <w:rFonts w:ascii="Arial" w:hAnsi="Arial"/>
+                <w:b/>
+                <w:sz w:val="16"/>
+              </w:rPr>
+              <w:t>Label:</w:t>
+            </w:r>
+          </w:p>
+          <w:p>
+            <w:pPr>
+              <w:ind w:right="108"/>
+              <w:rPr>
+                <w:rFonts w:ascii="Arial" w:hAnsi="Arial"/>
+                <w:b/>
+                <w:sz w:val="16"/>
+              </w:rPr>
+            </w:pPr>
+            <w:r>
+              <w:rPr>
+                <w:rFonts w:ascii="Arial" w:hAnsi="Arial"/>
+                <w:b/>
+                <w:sz w:val="16"/>
+              </w:rPr>
+              <w:t>Country:</w:t>
+            </w:r>
+            <w:r>
+              <w:rPr>
+                <w:rFonts w:ascii="Arial" w:hAnsi="Arial"/>
+                <w:b/>
+                <w:sz w:val="16"/>
+              </w:rPr>
+              <w:t xml:space="preserve"> </w:t>
+            </w:r>
+          </w:p>
+          <w:p>
+            <w:pPr>
+              <w:ind w:right="108"/>
+              <w:rPr>
+                <w:rFonts w:ascii="Arial" w:hAnsi="Arial"/>
+                <w:b/>
+                <w:sz w:val="16"/>
+              </w:rPr>
+            </w:pPr>
+            <w:r>
+              <w:rPr>
+                <w:rFonts w:ascii="Arial" w:hAnsi="Arial"/>
+                <w:b/>
+                <w:sz w:val="16"/>
+              </w:rPr>
+              <w:t>Release date:</w:t>
+            </w:r>
+          </w:p>
+          <w:p>
+            <w:pPr>
+              <w:ind w:right="108"/>
+              <w:rPr>
+                <w:rFonts w:ascii="Arial" w:hAnsi="Arial"/>
+                <w:b/>
+                <w:sz w:val="16"/>
+              </w:rPr>
+            </w:pPr>
+            <w:r>
+              <w:rPr>
+                <w:rFonts w:ascii="Arial" w:hAnsi="Arial"/>
+                <w:b/>
+                <w:sz w:val="16"/>
+              </w:rPr>
+              <w:t>Speed:</w:t>
+            </w:r>
+          </w:p>
+          <w:p>
+            <w:pPr>
+              <w:ind w:right="108"/>
+              <w:rPr>
+                <w:rFonts w:ascii="Arial" w:hAnsi="Arial"/>
+                <w:b/>
+                <w:sz w:val="16"/>
+              </w:rPr>
+            </w:pPr>
+          </w:p>
+          <w:p>
+            <w:pPr>
+              <w:ind w:right="108"/>
+              <w:rPr>
+                <w:rFonts w:ascii="Arial" w:hAnsi="Arial"/>
+                <w:b/>
+                <w:sz w:val="16"/>
+              </w:rPr>
+            </w:pPr>
+            <w:r>
+              <w:rPr>
+                <w:rFonts w:ascii="Arial" w:hAnsi="Arial"/>
+                <w:b/>
+                <w:sz w:val="16"/>
+              </w:rPr>
+              <w:t>Tracklist:</w:t>
+            </w:r>
+          </w:p>
+        </w:tc>
+        <w:tc>
+          <w:tcPr>
+            <w:tcW w:w="1667" w:type="pct"/>
+            <w:tcBorders>
+              <w:top w:val="nil"/>
+              <w:left w:val="nil"/>
+              <w:bottom w:val="nil"/>
+              <w:right w:val="nil"/>
+            </w:tcBorders>
+          </w:tcPr>
+          <w:p>
+            <w:pPr>
+              <w:ind w:right="128"/>
+              <w:rPr>
+                <w:rFonts w:ascii="Arial" w:hAnsi="Arial"/>
+                <w:sz w:val="16"/>
+              </w:rPr>
+            </w:pPr>
+            <w:r>
+              <w:rPr>
+                <w:rFonts w:ascii="Arial" w:hAnsi="Arial"/>
+                <w:b/>
+                <w:sz w:val="16"/>
+              </w:rPr>
+              <w:t xml:space="preserve">Album: </w:t>
+            </w:r>
+          </w:p>
+          <w:p>
+            <w:pPr>
+              <w:ind w:right="108"/>
+              <w:rPr>
+                <w:rFonts w:ascii="Arial" w:hAnsi="Arial"/>
+                <w:b/>
+                <w:sz w:val="16"/>
+              </w:rPr>
+            </w:pPr>
+            <w:r>
+              <w:rPr>
+                <w:rFonts w:ascii="Arial" w:hAnsi="Arial"/>
+                <w:b/>
+                <w:sz w:val="16"/>
+              </w:rPr>
+              <w:t>Artist:</w:t>
+            </w:r>
+          </w:p>
+          <w:p>
+            <w:pPr>
+              <w:ind w:right="108"/>
+              <w:rPr>
+                <w:rFonts w:ascii="Arial" w:hAnsi="Arial"/>
+                <w:b/>
+                <w:sz w:val="16"/>
+              </w:rPr>
+            </w:pPr>
+            <w:r>
+              <w:rPr>
+                <w:rFonts w:ascii="Arial" w:hAnsi="Arial"/>
+                <w:b/>
+                <w:sz w:val="16"/>
+              </w:rPr>
+              <w:t>Label:</w:t>
+            </w:r>
+          </w:p>
+          <w:p>
+            <w:pPr>
+              <w:ind w:right="108"/>
+              <w:rPr>
+                <w:rFonts w:ascii="Arial" w:hAnsi="Arial"/>
+                <w:b/>
+                <w:sz w:val="16"/>
+              </w:rPr>
+            </w:pPr>
+            <w:r>
+              <w:rPr>
+                <w:rFonts w:ascii="Arial" w:hAnsi="Arial"/>
+                <w:b/>
+                <w:sz w:val="16"/>
+              </w:rPr>
+              <w:t>Country:</w:t>
+            </w:r>
+            <w:r>
+              <w:rPr>
+                <w:rFonts w:ascii="Arial" w:hAnsi="Arial"/>
+                <w:b/>
+                <w:sz w:val="16"/>
+              </w:rPr>
+              <w:t xml:space="preserve"> </w:t>
+            </w:r>
+          </w:p>
+          <w:p>
+            <w:pPr>
+              <w:ind w:right="108"/>
+              <w:rPr>
+                <w:rFonts w:ascii="Arial" w:hAnsi="Arial"/>
+                <w:b/>
+                <w:sz w:val="16"/>
+              </w:rPr>
+            </w:pPr>
+            <w:r>
+              <w:rPr>
+                <w:rFonts w:ascii="Arial" w:hAnsi="Arial"/>
+                <w:b/>
+                <w:sz w:val="16"/>
+              </w:rPr>
+              <w:t>Release date:</w:t>
+            </w:r>
+          </w:p>
+          <w:p>
+            <w:pPr>
+              <w:ind w:right="108"/>
+              <w:rPr>
+                <w:rFonts w:ascii="Arial" w:hAnsi="Arial"/>
+                <w:b/>
+                <w:sz w:val="16"/>
+              </w:rPr>
+            </w:pPr>
+            <w:r>
+              <w:rPr>
+                <w:rFonts w:ascii="Arial" w:hAnsi="Arial"/>
+                <w:b/>
+                <w:sz w:val="16"/>
+              </w:rPr>
+              <w:t>Speed:</w:t>
+            </w:r>
+          </w:p>
+          <w:p>
+            <w:pPr>
+              <w:rPr>
+                <w:rFonts w:ascii="Arial" w:hAnsi="Arial"/>
+                <w:b/>
+                <w:sz w:val="16"/>
+              </w:rPr>
+            </w:pPr>
+          </w:p>
+          <w:p>
+            <w:r>
+              <w:rPr>
+                <w:rFonts w:ascii="Arial" w:hAnsi="Arial"/>
+                <w:b/>
+                <w:sz w:val="16"/>
+              </w:rPr>
+              <w:t>Tracklist:</w:t>
+            </w:r>
+          </w:p>
+        </w:tc>
+        <w:tc>
+          <w:tcPr>
+            <w:tcW w:w="1667" w:type="pct"/>
+            <w:tcBorders>
+              <w:top w:val="nil"/>
+              <w:left w:val="nil"/>
+              <w:bottom w:val="nil"/>
+              <w:right w:val="nil"/>
+            </w:tcBorders>
           </w:tcPr>
           <w:p>
             <w:pPr>
@@ -54884,6 +57644,7 @@
   <w:style w:type="character" w:default="1" w:styleId="DefaultParagraphFont">
     <w:name w:val="Default Paragraph Font"/>
     <w:uiPriority w:val="1"/>
+    <w:semiHidden/>
     <w:unhideWhenUsed/>
   </w:style>
   <w:style w:type="table" w:default="1" w:styleId="TableNormal">
@@ -55096,6 +57857,7 @@
   <w:style w:type="character" w:default="1" w:styleId="DefaultParagraphFont">
     <w:name w:val="Default Paragraph Font"/>
     <w:uiPriority w:val="1"/>
+    <w:semiHidden/>
     <w:unhideWhenUsed/>
   </w:style>
   <w:style w:type="table" w:default="1" w:styleId="TableNormal">
@@ -55470,7 +58232,7 @@
 </file>
 
 <file path=customXml/itemProps1.xml><?xml version="1.0" encoding="utf-8"?>
-<ds:datastoreItem xmlns:ds="http://schemas.openxmlformats.org/officeDocument/2006/customXml" ds:itemID="{9A998CF7-AA81-6F4F-9A4E-A1A55C1CBCF2}">
+<ds:datastoreItem xmlns:ds="http://schemas.openxmlformats.org/officeDocument/2006/customXml" ds:itemID="{9F68262C-C04D-5740-94F8-1CEE95E61ECF}">
   <ds:schemaRefs>
     <ds:schemaRef ds:uri="http://schemas.openxmlformats.org/officeDocument/2006/bibliography"/>
   </ds:schemaRefs>

</xml_diff>